<commit_message>
Prototyp + Customer Journey ergänzt
</commit_message>
<xml_diff>
--- a/Arbeitsweise_Projekt.docx
+++ b/Arbeitsweise_Projekt.docx
@@ -12,29 +12,35 @@
         <w:rPr>
           <w:u w:val="single"/>
         </w:rPr>
-        <w:t xml:space="preserve">Kur-Beschreibung der Arbeitsweise im Projekt </w:t>
+        <w:t>Kur</w:t>
       </w:r>
       <w:r>
         <w:rPr>
           <w:u w:val="single"/>
         </w:rPr>
-        <w:t>Routenplanung mit natürlicher Sprache</w:t>
+        <w:t>zb</w:t>
+      </w:r>
+      <w:r>
+        <w:rPr>
+          <w:u w:val="single"/>
+        </w:rPr>
+        <w:t>eschreibung der Arbeitsweise im Projekt Routenplanung mit natürlicher Sprache</w:t>
       </w:r>
     </w:p>
     <w:p>
       <w:r>
-        <w:t>Im Folgenden soll die Arbeitsweise im Projekt „</w:t>
-      </w:r>
-      <w:r>
-        <w:t>Routenplanung mit natürlicher Sprache</w:t>
-      </w:r>
-      <w:r>
-        <w:t xml:space="preserve">“ kurz erläutert werden. </w:t>
+        <w:t xml:space="preserve">Im Folgenden soll die Arbeitsweise im Projekt „Routenplanung mit natürlicher Sprache“ kurz erläutert werden. </w:t>
       </w:r>
     </w:p>
     <w:p>
       <w:r>
-        <w:t xml:space="preserve">Die Projektarbeit begann für alle Teilnehmer des Projekts Anfang März mit dem ersten virtuellen Austausch mittels Microsoft Teams. Es wurde sich darauf verständigt, das zunächst die praktische Implementierung des Projekts im Fokus stehen soll. Für die Wartung und Pflege der erbrachten Programmierleistungen wurde ein </w:t>
+        <w:t xml:space="preserve">Die Projektarbeit begann für alle Teilnehmer des Projekts Anfang März mit dem ersten virtuellen Austausch mittels Microsoft Teams. Es wurde sich darauf verständigt, </w:t>
+      </w:r>
+      <w:r>
+        <w:t>dass</w:t>
+      </w:r>
+      <w:r>
+        <w:t xml:space="preserve"> zunächst die praktische Implementierung des Projekts im Fokus stehen soll. Für die Wartung und Pflege der erbrachten Programmierleistungen wurde ein </w:t>
       </w:r>
       <w:proofErr w:type="spellStart"/>
       <w:r>
@@ -89,32 +95,67 @@
     </w:p>
     <w:p>
       <w:r>
-        <w:t>Nachdem Anfang April die Grundbausteine der Implementierung vorhanden waren, konzentrierten sich ein Teil des Projekt-Teams auf die Literatur-Recherche</w:t>
-      </w:r>
-      <w:r>
-        <w:t xml:space="preserve">, die Kosten-Zeit-Aufwandschätzung </w:t>
+        <w:t xml:space="preserve">Nachdem Anfang April die Grundbausteine der Implementierung vorhanden </w:t>
+      </w:r>
+      <w:proofErr w:type="gramStart"/>
+      <w:r>
+        <w:t>waren</w:t>
+      </w:r>
+      <w:proofErr w:type="gramEnd"/>
+      <w:r>
+        <w:t>, konzentrierte sich ein Teil des Projekt-Teams auf die Literatur</w:t>
+      </w:r>
+      <w:r>
+        <w:t>r</w:t>
+      </w:r>
+      <w:r>
+        <w:t>echerche</w:t>
+      </w:r>
+      <w:r>
+        <w:t>, die Kosten-Zeit-Aufwandschätzung</w:t>
+      </w:r>
+      <w:r>
+        <w:t>, die Erstellung des visuellen Prototyps</w:t>
+      </w:r>
+      <w:r>
+        <w:t xml:space="preserve"> </w:t>
       </w:r>
       <w:r>
         <w:t xml:space="preserve">sowie die Erstellung der Power-Point Präsentation für die sonstige Beteiligung. </w:t>
       </w:r>
       <w:r>
         <w:t xml:space="preserve">Die Präsentation wurde dabei v.a. im Juni priorisiert, um eine professionelle Darstellung gegenüber der HVV zu gewährleisten. </w:t>
+      </w:r>
+      <w:r>
+        <w:t>Hierbei wurde die Customer Journey als Basis verwendet, um den Nutzen für den Kunden darzustellen.</w:t>
       </w:r>
     </w:p>
     <w:p>
       <w:r>
-        <w:t xml:space="preserve">Ende Juni war die praktische Implementierung sowie die Literatur-Recherche abgeschlossen, sodass sich alle Teilnehmer im Projekt im letzten Schritt auf die Formulierung der wissenschaftlichen Arbeit fokusziert haben. In der Arbeit wurde der Schreib-prozess gemäß den vorherigen Tätigkeiten aufgeteilt, sodass derjenige Teilnehmer, der für die Umsetzung verantwortlich ist, auch die jeweiligen Text-Paragraphen formuliert. </w:t>
+        <w:t>Ende Juni war die praktische Implementierung sowie die Literatur-Recherche abgeschlossen, sodass sich alle Teilnehmer im Projekt im letzten Schritt auf die Formulierung der wissenschaftlichen Arbeit fokusziert haben. In der Arbeit wurde der Schreibprozess gemäß den vorherigen Tätigkeiten aufgeteilt, sodass derjenige Teilnehmer, der für die Umsetzung verantwortlich ist, auch die jeweiligen Text-</w:t>
+      </w:r>
+      <w:proofErr w:type="gramStart"/>
+      <w:r>
+        <w:t>Paragraphen</w:t>
+      </w:r>
+      <w:proofErr w:type="gramEnd"/>
+      <w:r>
+        <w:t xml:space="preserve"> formuliert. </w:t>
       </w:r>
     </w:p>
     <w:p>
       <w:r>
-        <w:t xml:space="preserve">Elementar für die Zusammenarbeit war dabei v.a. der regelmäßige, zumeist wöchentliche Austausch im Rahmen von Teams-Besprechungen wie auch die Zusammenarbeit an der praktischen Implementierung mittels </w:t>
-      </w:r>
-      <w:proofErr w:type="spellStart"/>
-      <w:r>
-        <w:t>Github</w:t>
-      </w:r>
-      <w:proofErr w:type="spellEnd"/>
+        <w:t>Elementar für die Zusammenarbeit war dabei v.</w:t>
+      </w:r>
+      <w:r>
+        <w:t xml:space="preserve"> </w:t>
+      </w:r>
+      <w:r>
+        <w:t xml:space="preserve">a. der regelmäßige, zumeist wöchentliche Austausch im Rahmen von Teams-Besprechungen wie auch die Zusammenarbeit an der praktischen Implementierung mittels </w:t>
+      </w:r>
+      <w:r>
+        <w:t>GitHub</w:t>
+      </w:r>
       <w:r>
         <w:t>.</w:t>
       </w:r>

</xml_diff>